<commit_message>
create processing pipeline for each subject
</commit_message>
<xml_diff>
--- a/docs/manuscript_gripNoGrip.docx
+++ b/docs/manuscript_gripNoGrip.docx
@@ -21,7 +21,7 @@
           <w:sz w:val="32"/>
           <w:szCs w:val="28"/>
         </w:rPr>
-        <w:t xml:space="preserve">The </w:t>
+        <w:t>Look, no hands: The contribution of</w:t>
       </w:r>
       <w:r>
         <w:rPr>
@@ -30,7 +30,7 @@
           <w:sz w:val="32"/>
           <w:szCs w:val="28"/>
         </w:rPr>
-        <w:t>influence</w:t>
+        <w:t xml:space="preserve"> </w:t>
       </w:r>
       <w:r>
         <w:rPr>
@@ -39,7 +39,7 @@
           <w:sz w:val="32"/>
           <w:szCs w:val="28"/>
         </w:rPr>
-        <w:t xml:space="preserve"> of </w:t>
+        <w:t>handgrip</w:t>
       </w:r>
       <w:r>
         <w:rPr>
@@ -48,7 +48,7 @@
           <w:sz w:val="32"/>
           <w:szCs w:val="28"/>
         </w:rPr>
-        <w:t>handgrip</w:t>
+        <w:t xml:space="preserve"> </w:t>
       </w:r>
       <w:r>
         <w:rPr>
@@ -57,7 +57,7 @@
           <w:sz w:val="32"/>
           <w:szCs w:val="28"/>
         </w:rPr>
-        <w:t xml:space="preserve"> </w:t>
+        <w:t>to</w:t>
       </w:r>
       <w:r>
         <w:rPr>
@@ -66,7 +66,7 @@
           <w:sz w:val="32"/>
           <w:szCs w:val="28"/>
         </w:rPr>
-        <w:t xml:space="preserve">on </w:t>
+        <w:t xml:space="preserve"> </w:t>
       </w:r>
       <w:r>
         <w:rPr>
@@ -477,7 +477,6 @@
         <w:t>Introduction</w:t>
       </w:r>
     </w:p>
-    <w:p/>
     <w:p>
       <w:r>
         <w:t>Previous research shows that the upper-body muscles contribute significantly to maximal power output during sprint cycling by acting on the handlebar. Researchers have speculated that the mechanism underlying this contribution relates to the prevention of upward acceleration of the rider’s center of mass during the downstroke, which allows leg extension power to generate greater levels of crank power.</w:t>
@@ -558,37 +557,46 @@
         <w:t xml:space="preserve"> that </w:t>
       </w:r>
       <w:r>
-        <w:t>gripping the handlebar would increase maximal power output</w:t>
-      </w:r>
-      <w:r>
-        <w:t xml:space="preserve"> and that this effect would be </w:t>
-      </w:r>
-      <w:r>
-        <w:t>larger</w:t>
-      </w:r>
-      <w:r>
-        <w:t xml:space="preserve"> in a non-seated posture</w:t>
-      </w:r>
-      <w:r>
-        <w:t xml:space="preserve">. Our second hypothesis was that gripping the handlebar would </w:t>
-      </w:r>
-      <w:r>
-        <w:t>decrease the upward acceleration</w:t>
-      </w:r>
-      <w:r>
-        <w:t xml:space="preserve"> of the rider’s center of mass during the downstroke and that this effect would be larger in the seated posture. </w:t>
+        <w:t>maximal power output</w:t>
+      </w:r>
+      <w:r>
+        <w:t xml:space="preserve"> </w:t>
+      </w:r>
+      <w:r>
+        <w:t xml:space="preserve">would be higher when gripping the handlebar. </w:t>
+      </w:r>
+      <w:r>
+        <w:t xml:space="preserve">We also tested the null hypothesis that there would be no </w:t>
+      </w:r>
+      <w:r>
+        <w:t>effect of gripping the handlebar on</w:t>
+      </w:r>
+      <w:r>
+        <w:t xml:space="preserve"> </w:t>
+      </w:r>
+      <w:r>
+        <w:t>vertical</w:t>
+      </w:r>
+      <w:r>
+        <w:t xml:space="preserve"> acceleration of the rider’s center of mass during the </w:t>
+      </w:r>
+      <w:r>
+        <w:t>crank cycle</w:t>
+      </w:r>
+      <w:r>
+        <w:t xml:space="preserve"> in either posture. </w:t>
       </w:r>
       <w:r>
         <w:t xml:space="preserve">Additionally, we explored </w:t>
       </w:r>
       <w:r>
-        <w:t xml:space="preserve">differences in bicycle-rider interaction forces, </w:t>
-      </w:r>
-      <w:r>
-        <w:t xml:space="preserve">center of mass displacement and velocity, </w:t>
-      </w:r>
-      <w:r>
-        <w:t>net joint power, and muscle activity.</w:t>
+        <w:t xml:space="preserve">differences in </w:t>
+      </w:r>
+      <w:r>
+        <w:t>joint power contribution from the legs and upper body</w:t>
+      </w:r>
+      <w:r>
+        <w:t>.</w:t>
       </w:r>
       <w:r>
         <w:t xml:space="preserve">  </w:t>
@@ -600,7 +608,14 @@
       </w:pPr>
       <w:r>
         <w:lastRenderedPageBreak/>
-        <w:t>Material and methods</w:t>
+        <w:t>Methods</w:t>
+      </w:r>
+    </w:p>
+    <w:p>
+      <w:bookmarkStart w:id="3" w:name="_ch4kjybwcs7l" w:colFirst="0" w:colLast="0"/>
+      <w:bookmarkEnd w:id="3"/>
+      <w:r>
+        <w:t xml:space="preserve">Eleven healthy adults volunteered (9 males/ 2 females, age: 23 ± 3 years, height: 1.79 ± 0.09 m, mass: 76 ± 13 kg, mean ± one standard deviation). </w:t>
       </w:r>
     </w:p>
     <w:p>
@@ -610,8 +625,13 @@
           <w:lang w:val="en-US"/>
         </w:rPr>
       </w:pPr>
-      <w:bookmarkStart w:id="3" w:name="_ch4kjybwcs7l" w:colFirst="0" w:colLast="0"/>
-      <w:bookmarkEnd w:id="3"/>
+      <w:r>
+        <w:rPr>
+          <w:bCs/>
+          <w:lang w:val="en-US"/>
+        </w:rPr>
+        <w:t>Here, we define maximal power as the highest average crank power over a complete crank cycle.</w:t>
+      </w:r>
     </w:p>
     <w:p>
       <w:pPr>
@@ -633,7 +653,54 @@
         </w:sectPr>
       </w:pPr>
       <w:r>
-        <w:t xml:space="preserve">We used two-way repeated-measure analyses of variance (ANOVAs) to test for main and interaction effects (posture x handgrip) on maximal power output and vertical center of mass acceleration. Due to available time and resources, we collected data on 11 participants. A </w:t>
+        <w:t xml:space="preserve">We used </w:t>
+      </w:r>
+      <w:r>
+        <w:t xml:space="preserve">a </w:t>
+      </w:r>
+      <w:r>
+        <w:t>two-way</w:t>
+      </w:r>
+      <w:r>
+        <w:t>,</w:t>
+      </w:r>
+      <w:r>
+        <w:t xml:space="preserve"> repeated-measure</w:t>
+      </w:r>
+      <w:r>
+        <w:t>s,</w:t>
+      </w:r>
+      <w:r>
+        <w:t xml:space="preserve"> analys</w:t>
+      </w:r>
+      <w:r>
+        <w:t>i</w:t>
+      </w:r>
+      <w:r>
+        <w:t xml:space="preserve">s of variance (ANOVA) to test for main and interaction effects (posture </w:t>
+      </w:r>
+      <m:oMath>
+        <m:r>
+          <w:rPr>
+            <w:rFonts w:ascii="Cambria Math" w:hAnsi="Cambria Math"/>
+          </w:rPr>
+          <m:t>×</m:t>
+        </m:r>
+      </m:oMath>
+      <w:r>
+        <w:t xml:space="preserve"> handgrip) on maximal power. </w:t>
+      </w:r>
+      <w:r>
+        <w:t>We used one-dimensional statistical parametric mapping (Pataky</w:t>
+      </w:r>
+      <w:r>
+        <w:t>, 2010</w:t>
+      </w:r>
+      <w:r>
+        <w:t xml:space="preserve">) to test for the effect of handgrip on vertical center of mass acceleration during the maximal crank power cycle. </w:t>
+      </w:r>
+      <w:r>
+        <w:t xml:space="preserve">Due to available time and resources, we collected data on 11 participants. A </w:t>
       </w:r>
       <w:r>
         <w:rPr>
@@ -682,137 +749,187 @@
       </w:r>
       <w:proofErr w:type="spellEnd"/>
       <w:r>
-        <w:t xml:space="preserve"> test. For each comparison, </w:t>
+        <w:t xml:space="preserve"> test. </w:t>
+      </w:r>
+      <w:r>
+        <w:t>For main and interaction effects, w</w:t>
+      </w:r>
+      <w:r>
+        <w:t xml:space="preserve">e report the </w:t>
+      </w:r>
+      <w:r>
+        <w:t>effect size as</w:t>
+      </w:r>
+      <w:r>
+        <w:t xml:space="preserve"> generalized eta squared (</w:t>
+      </w:r>
+      <m:oMath>
+        <m:sSubSup>
+          <m:sSubSupPr>
+            <m:ctrlPr>
+              <w:rPr>
+                <w:rFonts w:ascii="Cambria Math" w:hAnsi="Cambria Math"/>
+                <w:i/>
+              </w:rPr>
+            </m:ctrlPr>
+          </m:sSubSupPr>
+          <m:e>
+            <m:r>
+              <w:rPr>
+                <w:rFonts w:ascii="Cambria Math" w:hAnsi="Cambria Math"/>
+              </w:rPr>
+              <m:t>η</m:t>
+            </m:r>
+          </m:e>
+          <m:sub>
+            <m:r>
+              <w:rPr>
+                <w:rFonts w:ascii="Cambria Math" w:hAnsi="Cambria Math"/>
+              </w:rPr>
+              <m:t>G</m:t>
+            </m:r>
+          </m:sub>
+          <m:sup>
+            <m:r>
+              <w:rPr>
+                <w:rFonts w:ascii="Cambria Math" w:hAnsi="Cambria Math"/>
+              </w:rPr>
+              <m:t>2</m:t>
+            </m:r>
+          </m:sup>
+        </m:sSubSup>
+      </m:oMath>
+      <w:r>
+        <w:t xml:space="preserve">). </w:t>
+      </w:r>
+      <w:r>
+        <w:t xml:space="preserve">For </w:t>
+      </w:r>
+      <w:r>
+        <w:t>paired</w:t>
+      </w:r>
+      <w:r>
+        <w:t xml:space="preserve"> </w:t>
+      </w:r>
+      <w:r>
+        <w:t>t-test</w:t>
+      </w:r>
+      <w:r>
+        <w:t>s</w:t>
+      </w:r>
+      <w:r>
+        <w:t xml:space="preserve">, </w:t>
       </w:r>
       <w:r>
         <w:rPr>
           <w:lang w:val="en-AU"/>
         </w:rPr>
-        <w:t>we provide</w:t>
+        <w:t xml:space="preserve">we </w:t>
       </w:r>
       <w:r>
         <w:rPr>
           <w:lang w:val="en-AU"/>
         </w:rPr>
-        <w:t xml:space="preserve"> the t-statistic (t), corrected p-value</w:t>
+        <w:t>report</w:t>
       </w:r>
       <w:r>
         <w:rPr>
           <w:lang w:val="en-AU"/>
         </w:rPr>
-        <w:t xml:space="preserve"> </w:t>
+        <w:t xml:space="preserve"> the </w:t>
       </w:r>
       <w:r>
         <w:rPr>
           <w:lang w:val="en-AU"/>
         </w:rPr>
-        <w:t>(</w:t>
+        <w:t>effect size as</w:t>
       </w:r>
       <w:r>
         <w:rPr>
           <w:lang w:val="en-AU"/>
         </w:rPr>
-        <w:t>p</w:t>
-      </w:r>
+        <w:t xml:space="preserve"> Hedge’s </w:t>
+      </w:r>
+      <w:proofErr w:type="spellStart"/>
       <w:r>
         <w:rPr>
           <w:lang w:val="en-AU"/>
         </w:rPr>
-        <w:t>), 95% confidence intervals (CI</w:t>
+        <w:t>g</w:t>
       </w:r>
       <w:r>
         <w:rPr>
           <w:vertAlign w:val="subscript"/>
           <w:lang w:val="en-AU"/>
         </w:rPr>
-        <w:t>95%</w:t>
-      </w:r>
+        <w:t>av</w:t>
+      </w:r>
+      <w:proofErr w:type="spellEnd"/>
       <w:r>
         <w:rPr>
           <w:lang w:val="en-AU"/>
         </w:rPr>
-        <w:t xml:space="preserve"> [Low to High]), and Hedge’s </w:t>
-      </w:r>
-      <w:proofErr w:type="spellStart"/>
+        <w:t xml:space="preserve"> (ES)</w:t>
+      </w:r>
       <w:r>
         <w:rPr>
           <w:lang w:val="en-AU"/>
         </w:rPr>
-        <w:t>g</w:t>
-      </w:r>
-      <w:r>
-        <w:rPr>
-          <w:vertAlign w:val="subscript"/>
+        <w:t>.</w:t>
+      </w:r>
+      <w:r>
+        <w:rPr>
           <w:lang w:val="en-AU"/>
         </w:rPr>
-        <w:t>av</w:t>
-      </w:r>
-      <w:proofErr w:type="spellEnd"/>
+        <w:t xml:space="preserve"> </w:t>
+      </w:r>
       <w:r>
         <w:rPr>
           <w:lang w:val="en-AU"/>
         </w:rPr>
-        <w:t xml:space="preserve"> corrected effect size</w:t>
+        <w:t>Descriptive data</w:t>
       </w:r>
       <w:r>
         <w:rPr>
           <w:lang w:val="en-AU"/>
         </w:rPr>
-        <w:t xml:space="preserve"> (ES).</w:t>
+        <w:t xml:space="preserve"> are reported as </w:t>
       </w:r>
       <w:r>
         <w:rPr>
           <w:lang w:val="en-AU"/>
         </w:rPr>
-        <w:t xml:space="preserve"> </w:t>
+        <w:t xml:space="preserve">the group </w:t>
       </w:r>
       <w:r>
         <w:rPr>
           <w:lang w:val="en-AU"/>
         </w:rPr>
-        <w:t>Descriptive data</w:t>
+        <w:t xml:space="preserve">mean </w:t>
       </w:r>
       <w:r>
         <w:rPr>
           <w:lang w:val="en-AU"/>
         </w:rPr>
-        <w:t xml:space="preserve"> are reported as </w:t>
+        <w:t>±</w:t>
       </w:r>
       <w:r>
         <w:rPr>
           <w:lang w:val="en-AU"/>
         </w:rPr>
-        <w:t xml:space="preserve">the group </w:t>
+        <w:t xml:space="preserve"> </w:t>
       </w:r>
       <w:r>
         <w:rPr>
           <w:lang w:val="en-AU"/>
         </w:rPr>
-        <w:t xml:space="preserve">mean </w:t>
+        <w:t>standard error</w:t>
       </w:r>
       <w:r>
         <w:rPr>
           <w:lang w:val="en-AU"/>
         </w:rPr>
-        <w:t>±</w:t>
-      </w:r>
-      <w:r>
-        <w:rPr>
-          <w:lang w:val="en-AU"/>
-        </w:rPr>
-        <w:t xml:space="preserve"> </w:t>
-      </w:r>
-      <w:r>
-        <w:rPr>
-          <w:lang w:val="en-AU"/>
-        </w:rPr>
-        <w:t xml:space="preserve">one </w:t>
-      </w:r>
-      <w:r>
-        <w:rPr>
-          <w:lang w:val="en-AU"/>
-        </w:rPr>
-        <w:t>standard deviation.</w:t>
+        <w:t>.</w:t>
       </w:r>
       <w:r>
         <w:t xml:space="preserve">    </w:t>
@@ -838,10 +955,440 @@
       <w:bookmarkStart w:id="7" w:name="_wlx1r7fposuw" w:colFirst="0" w:colLast="0"/>
       <w:bookmarkEnd w:id="7"/>
       <w:r>
-        <w:t>Maximal power output</w:t>
-      </w:r>
-    </w:p>
-    <w:p/>
+        <w:t>Maximal power</w:t>
+      </w:r>
+    </w:p>
+    <w:p>
+      <w:r>
+        <w:t xml:space="preserve">There </w:t>
+      </w:r>
+      <w:r>
+        <w:t xml:space="preserve">were significant </w:t>
+      </w:r>
+      <w:r>
+        <w:t>main effect</w:t>
+      </w:r>
+      <w:r>
+        <w:t>s</w:t>
+      </w:r>
+      <w:r>
+        <w:t xml:space="preserve"> of grip</w:t>
+      </w:r>
+      <w:r>
+        <w:t xml:space="preserve">, </w:t>
+      </w:r>
+      <w:r>
+        <w:t>F</w:t>
+      </w:r>
+      <w:r>
+        <w:rPr>
+          <w:vertAlign w:val="subscript"/>
+        </w:rPr>
+        <w:t>1,10</w:t>
+      </w:r>
+      <w:r>
+        <w:rPr>
+          <w:vertAlign w:val="subscript"/>
+        </w:rPr>
+        <w:t xml:space="preserve"> </w:t>
+      </w:r>
+      <w:r>
+        <w:t xml:space="preserve">= </w:t>
+      </w:r>
+      <w:r>
+        <w:t>77</w:t>
+      </w:r>
+      <w:r>
+        <w:t>, p</w:t>
+      </w:r>
+      <w:r>
+        <w:t xml:space="preserve"> &lt; .001</w:t>
+      </w:r>
+      <w:r>
+        <w:t xml:space="preserve">, </w:t>
+      </w:r>
+      <m:oMath>
+        <m:sSubSup>
+          <m:sSubSupPr>
+            <m:ctrlPr>
+              <w:rPr>
+                <w:rFonts w:ascii="Cambria Math" w:hAnsi="Cambria Math"/>
+                <w:i/>
+              </w:rPr>
+            </m:ctrlPr>
+          </m:sSubSupPr>
+          <m:e>
+            <m:r>
+              <w:rPr>
+                <w:rFonts w:ascii="Cambria Math" w:hAnsi="Cambria Math"/>
+              </w:rPr>
+              <m:t>η</m:t>
+            </m:r>
+          </m:e>
+          <m:sub>
+            <m:r>
+              <w:rPr>
+                <w:rFonts w:ascii="Cambria Math" w:hAnsi="Cambria Math"/>
+              </w:rPr>
+              <m:t>G</m:t>
+            </m:r>
+          </m:sub>
+          <m:sup>
+            <m:r>
+              <w:rPr>
+                <w:rFonts w:ascii="Cambria Math" w:hAnsi="Cambria Math"/>
+              </w:rPr>
+              <m:t>2</m:t>
+            </m:r>
+          </m:sup>
+        </m:sSubSup>
+      </m:oMath>
+      <w:r>
+        <w:t xml:space="preserve"> </w:t>
+      </w:r>
+      <w:r>
+        <w:t xml:space="preserve">= </w:t>
+      </w:r>
+      <w:r>
+        <w:t>0.52</w:t>
+      </w:r>
+      <w:r>
+        <w:t>,</w:t>
+      </w:r>
+      <w:r>
+        <w:t xml:space="preserve"> and posture</w:t>
+      </w:r>
+      <w:r>
+        <w:t xml:space="preserve">, </w:t>
+      </w:r>
+      <w:r>
+        <w:t>F</w:t>
+      </w:r>
+      <w:r>
+        <w:rPr>
+          <w:vertAlign w:val="subscript"/>
+        </w:rPr>
+        <w:t>1,10</w:t>
+      </w:r>
+      <w:r>
+        <w:rPr>
+          <w:vertAlign w:val="subscript"/>
+        </w:rPr>
+        <w:t xml:space="preserve"> </w:t>
+      </w:r>
+      <w:r>
+        <w:t xml:space="preserve">= </w:t>
+      </w:r>
+      <w:r>
+        <w:t>29</w:t>
+      </w:r>
+      <w:r>
+        <w:t xml:space="preserve">, p </w:t>
+      </w:r>
+      <w:r>
+        <w:t>&lt; .001</w:t>
+      </w:r>
+      <w:r>
+        <w:t xml:space="preserve">, </w:t>
+      </w:r>
+      <m:oMath>
+        <m:sSubSup>
+          <m:sSubSupPr>
+            <m:ctrlPr>
+              <w:rPr>
+                <w:rFonts w:ascii="Cambria Math" w:hAnsi="Cambria Math"/>
+                <w:i/>
+              </w:rPr>
+            </m:ctrlPr>
+          </m:sSubSupPr>
+          <m:e>
+            <m:r>
+              <w:rPr>
+                <w:rFonts w:ascii="Cambria Math" w:hAnsi="Cambria Math"/>
+              </w:rPr>
+              <m:t>η</m:t>
+            </m:r>
+          </m:e>
+          <m:sub>
+            <m:r>
+              <w:rPr>
+                <w:rFonts w:ascii="Cambria Math" w:hAnsi="Cambria Math"/>
+              </w:rPr>
+              <m:t>G</m:t>
+            </m:r>
+          </m:sub>
+          <m:sup>
+            <m:r>
+              <w:rPr>
+                <w:rFonts w:ascii="Cambria Math" w:hAnsi="Cambria Math"/>
+              </w:rPr>
+              <m:t>2</m:t>
+            </m:r>
+          </m:sup>
+        </m:sSubSup>
+      </m:oMath>
+      <w:r>
+        <w:t xml:space="preserve"> </w:t>
+      </w:r>
+      <w:r>
+        <w:t>=</w:t>
+      </w:r>
+      <w:r>
+        <w:t xml:space="preserve"> 0.45</w:t>
+      </w:r>
+      <w:r>
+        <w:t xml:space="preserve">, and a significant interaction, </w:t>
+      </w:r>
+      <w:r>
+        <w:t>F</w:t>
+      </w:r>
+      <w:r>
+        <w:rPr>
+          <w:vertAlign w:val="subscript"/>
+        </w:rPr>
+        <w:t>1,10</w:t>
+      </w:r>
+      <w:r>
+        <w:t xml:space="preserve"> </w:t>
+      </w:r>
+      <w:r>
+        <w:t xml:space="preserve">= </w:t>
+      </w:r>
+      <w:r>
+        <w:t>6.6</w:t>
+      </w:r>
+      <w:r>
+        <w:t>, p</w:t>
+      </w:r>
+      <w:r>
+        <w:t xml:space="preserve"> </w:t>
+      </w:r>
+      <w:r>
+        <w:t xml:space="preserve">= </w:t>
+      </w:r>
+      <w:r>
+        <w:t>.027</w:t>
+      </w:r>
+      <w:r>
+        <w:t xml:space="preserve">, </w:t>
+      </w:r>
+      <m:oMath>
+        <m:sSubSup>
+          <m:sSubSupPr>
+            <m:ctrlPr>
+              <w:rPr>
+                <w:rFonts w:ascii="Cambria Math" w:hAnsi="Cambria Math"/>
+                <w:i/>
+              </w:rPr>
+            </m:ctrlPr>
+          </m:sSubSupPr>
+          <m:e>
+            <m:r>
+              <w:rPr>
+                <w:rFonts w:ascii="Cambria Math" w:hAnsi="Cambria Math"/>
+              </w:rPr>
+              <m:t>η</m:t>
+            </m:r>
+          </m:e>
+          <m:sub>
+            <m:r>
+              <w:rPr>
+                <w:rFonts w:ascii="Cambria Math" w:hAnsi="Cambria Math"/>
+              </w:rPr>
+              <m:t>G</m:t>
+            </m:r>
+          </m:sub>
+          <m:sup>
+            <m:r>
+              <w:rPr>
+                <w:rFonts w:ascii="Cambria Math" w:hAnsi="Cambria Math"/>
+              </w:rPr>
+              <m:t>2</m:t>
+            </m:r>
+          </m:sup>
+        </m:sSubSup>
+      </m:oMath>
+      <w:r>
+        <w:t xml:space="preserve"> </w:t>
+      </w:r>
+      <w:r>
+        <w:t xml:space="preserve">= </w:t>
+      </w:r>
+      <w:r>
+        <w:t>0.02</w:t>
+      </w:r>
+      <w:r>
+        <w:t>.</w:t>
+      </w:r>
+      <w:r>
+        <w:t xml:space="preserve"> </w:t>
+      </w:r>
+      <w:r>
+        <w:t xml:space="preserve">On average, gripping the handlebar </w:t>
+      </w:r>
+      <w:r>
+        <w:t>in</w:t>
+      </w:r>
+      <w:r>
+        <w:t xml:space="preserve">creased maximal power by </w:t>
+      </w:r>
+      <w:r>
+        <w:t>10 ± 2</w:t>
+      </w:r>
+      <w:r>
+        <w:t>% when seated</w:t>
+      </w:r>
+      <w:r>
+        <w:t xml:space="preserve">, </w:t>
+      </w:r>
+      <w:r>
+        <w:t>t</w:t>
+      </w:r>
+      <w:r>
+        <w:rPr>
+          <w:vertAlign w:val="subscript"/>
+        </w:rPr>
+        <w:t>10</w:t>
+      </w:r>
+      <w:r>
+        <w:t xml:space="preserve"> </w:t>
+      </w:r>
+      <w:r>
+        <w:t>=</w:t>
+      </w:r>
+      <w:r>
+        <w:t xml:space="preserve"> 5.2</w:t>
+      </w:r>
+      <w:r>
+        <w:t>, p</w:t>
+      </w:r>
+      <w:r>
+        <w:t xml:space="preserve"> </w:t>
+      </w:r>
+      <w:r>
+        <w:t>=</w:t>
+      </w:r>
+      <w:r>
+        <w:t xml:space="preserve"> .002</w:t>
+      </w:r>
+      <w:r>
+        <w:t>, CI</w:t>
+      </w:r>
+      <w:r>
+        <w:rPr>
+          <w:vertAlign w:val="subscript"/>
+        </w:rPr>
+        <w:t>95%</w:t>
+      </w:r>
+      <w:r>
+        <w:t xml:space="preserve"> [</w:t>
+      </w:r>
+      <w:r>
+        <w:t>6,14</w:t>
+      </w:r>
+      <w:r>
+        <w:t>]</w:t>
+      </w:r>
+      <w:r>
+        <w:t>,</w:t>
+      </w:r>
+      <w:r>
+        <w:t xml:space="preserve"> ES</w:t>
+      </w:r>
+      <w:r>
+        <w:t xml:space="preserve"> </w:t>
+      </w:r>
+      <w:r>
+        <w:t>=</w:t>
+      </w:r>
+      <w:r>
+        <w:t xml:space="preserve"> </w:t>
+      </w:r>
+      <w:r>
+        <w:t>1.4</w:t>
+      </w:r>
+      <w:r>
+        <w:t xml:space="preserve">, </w:t>
+      </w:r>
+      <w:r>
+        <w:t xml:space="preserve">and by </w:t>
+      </w:r>
+      <w:r>
+        <w:t>14 ± 1</w:t>
+      </w:r>
+      <w:r>
+        <w:t>% when non-seated</w:t>
+      </w:r>
+      <w:r>
+        <w:t xml:space="preserve">, </w:t>
+      </w:r>
+      <w:r>
+        <w:t>t</w:t>
+      </w:r>
+      <w:r>
+        <w:rPr>
+          <w:vertAlign w:val="subscript"/>
+        </w:rPr>
+        <w:t>10</w:t>
+      </w:r>
+      <w:r>
+        <w:t xml:space="preserve"> </w:t>
+      </w:r>
+      <w:r>
+        <w:t>=</w:t>
+      </w:r>
+      <w:r>
+        <w:t xml:space="preserve"> 9.8</w:t>
+      </w:r>
+      <w:r>
+        <w:t>, p</w:t>
+      </w:r>
+      <w:r>
+        <w:t xml:space="preserve"> &lt; .001</w:t>
+      </w:r>
+      <w:r>
+        <w:t>, CI</w:t>
+      </w:r>
+      <w:r>
+        <w:rPr>
+          <w:vertAlign w:val="subscript"/>
+        </w:rPr>
+        <w:t>95%</w:t>
+      </w:r>
+      <w:r>
+        <w:t xml:space="preserve"> [</w:t>
+      </w:r>
+      <w:r>
+        <w:t>11,17</w:t>
+      </w:r>
+      <w:r>
+        <w:t>]</w:t>
+      </w:r>
+      <w:r>
+        <w:t>,</w:t>
+      </w:r>
+      <w:r>
+        <w:t xml:space="preserve"> ES</w:t>
+      </w:r>
+      <w:r>
+        <w:t xml:space="preserve"> </w:t>
+      </w:r>
+      <w:r>
+        <w:t>=</w:t>
+      </w:r>
+      <w:r>
+        <w:t xml:space="preserve"> 2.7</w:t>
+      </w:r>
+      <w:r>
+        <w:t xml:space="preserve"> (See Figure 2)</w:t>
+      </w:r>
+      <w:r>
+        <w:t>.</w:t>
+      </w:r>
+      <w:r>
+        <w:t xml:space="preserve"> Thus, we accept our first hypothesis.</w:t>
+      </w:r>
+    </w:p>
     <w:p>
       <w:pPr>
         <w:pStyle w:val="Heading2"/>
@@ -850,20 +1397,571 @@
         <w:t xml:space="preserve">Center of mass </w:t>
       </w:r>
       <w:r>
-        <w:t>motion and energetics</w:t>
-      </w:r>
-    </w:p>
-    <w:p/>
+        <w:t>acceleration</w:t>
+      </w:r>
+    </w:p>
+    <w:p>
+      <w:r>
+        <w:t>For the seated posture, w</w:t>
+      </w:r>
+      <w:r>
+        <w:t xml:space="preserve">e did not detect any </w:t>
+      </w:r>
+      <w:r>
+        <w:t xml:space="preserve">statistically significant </w:t>
+      </w:r>
+      <w:r>
+        <w:t>effect</w:t>
+      </w:r>
+      <w:r>
+        <w:t xml:space="preserve"> </w:t>
+      </w:r>
+      <w:r>
+        <w:t>of g</w:t>
+      </w:r>
+      <w:r>
+        <w:t xml:space="preserve">ripping the handlebar </w:t>
+      </w:r>
+      <w:r>
+        <w:t xml:space="preserve">on vertical </w:t>
+      </w:r>
+      <w:r>
+        <w:t>center of mass acceleration. When non-seated, gripping the handlebar increased upward center of mass acceleration from</w:t>
+      </w:r>
+      <w:r>
+        <w:t xml:space="preserve"> 24-39°, t</w:t>
+      </w:r>
+      <w:r>
+        <w:rPr>
+          <w:vertAlign w:val="subscript"/>
+        </w:rPr>
+        <w:t>10</w:t>
+      </w:r>
+      <w:r>
+        <w:t xml:space="preserve"> = 5.1, p = .01, and from</w:t>
+      </w:r>
+      <w:r>
+        <w:t xml:space="preserve"> </w:t>
+      </w:r>
+      <w:r>
+        <w:t>13</w:t>
+      </w:r>
+      <w:r>
+        <w:t>5</w:t>
+      </w:r>
+      <w:r>
+        <w:t>-1</w:t>
+      </w:r>
+      <w:r>
+        <w:t>63</w:t>
+      </w:r>
+      <w:r>
+        <w:t>°</w:t>
+      </w:r>
+      <w:r>
+        <w:t xml:space="preserve">, </w:t>
+      </w:r>
+      <w:r>
+        <w:t>t</w:t>
+      </w:r>
+      <w:r>
+        <w:rPr>
+          <w:vertAlign w:val="subscript"/>
+        </w:rPr>
+        <w:t>10</w:t>
+      </w:r>
+      <w:r>
+        <w:t xml:space="preserve"> </w:t>
+      </w:r>
+      <w:r>
+        <w:t>=</w:t>
+      </w:r>
+      <w:r>
+        <w:t xml:space="preserve"> </w:t>
+      </w:r>
+      <w:r>
+        <w:t>5.</w:t>
+      </w:r>
+      <w:r>
+        <w:t>3</w:t>
+      </w:r>
+      <w:r>
+        <w:t>, p</w:t>
+      </w:r>
+      <w:r>
+        <w:t xml:space="preserve"> </w:t>
+      </w:r>
+      <w:r>
+        <w:t>&lt;</w:t>
+      </w:r>
+      <w:r>
+        <w:t xml:space="preserve"> </w:t>
+      </w:r>
+      <w:r>
+        <w:t>.001</w:t>
+      </w:r>
+      <w:r>
+        <w:t xml:space="preserve">, </w:t>
+      </w:r>
+      <w:r>
+        <w:t>during the crank cycle</w:t>
+      </w:r>
+      <w:r>
+        <w:t xml:space="preserve">. Additionally, gripping the handlebar </w:t>
+      </w:r>
+      <w:r>
+        <w:t xml:space="preserve">increased downward center of </w:t>
+      </w:r>
+      <w:r>
+        <w:t xml:space="preserve">mass </w:t>
+      </w:r>
+      <w:r>
+        <w:t>acceleration from 2</w:t>
+      </w:r>
+      <w:r>
+        <w:t>0</w:t>
+      </w:r>
+      <w:r>
+        <w:t>7</w:t>
+      </w:r>
+      <w:r>
+        <w:t>-</w:t>
+      </w:r>
+      <w:r>
+        <w:t>217</w:t>
+      </w:r>
+      <w:r>
+        <w:t>°</w:t>
+      </w:r>
+      <w:r>
+        <w:t xml:space="preserve">, </w:t>
+      </w:r>
+      <w:r>
+        <w:t>t</w:t>
+      </w:r>
+      <w:r>
+        <w:rPr>
+          <w:vertAlign w:val="subscript"/>
+        </w:rPr>
+        <w:t>10</w:t>
+      </w:r>
+      <w:r>
+        <w:t xml:space="preserve"> </w:t>
+      </w:r>
+      <w:r>
+        <w:t>=</w:t>
+      </w:r>
+      <w:r>
+        <w:t xml:space="preserve"> </w:t>
+      </w:r>
+      <w:r>
+        <w:t>4</w:t>
+      </w:r>
+      <w:r>
+        <w:t>.</w:t>
+      </w:r>
+      <w:r>
+        <w:t>7</w:t>
+      </w:r>
+      <w:r>
+        <w:t>, p</w:t>
+      </w:r>
+      <w:r>
+        <w:t xml:space="preserve"> </w:t>
+      </w:r>
+      <w:r>
+        <w:t>=</w:t>
+      </w:r>
+      <w:r>
+        <w:t xml:space="preserve"> </w:t>
+      </w:r>
+      <w:r>
+        <w:t>.0</w:t>
+      </w:r>
+      <w:r>
+        <w:t>4</w:t>
+      </w:r>
+      <w:r>
+        <w:t xml:space="preserve">, </w:t>
+      </w:r>
+      <w:r>
+        <w:t xml:space="preserve">and from </w:t>
+      </w:r>
+      <w:r>
+        <w:t>3</w:t>
+      </w:r>
+      <w:r>
+        <w:t>18</w:t>
+      </w:r>
+      <w:r>
+        <w:t>-</w:t>
+      </w:r>
+      <w:r>
+        <w:t>3</w:t>
+      </w:r>
+      <w:r>
+        <w:t>50</w:t>
+      </w:r>
+      <w:r>
+        <w:t xml:space="preserve">° </w:t>
+      </w:r>
+      <w:r>
+        <w:t>(t</w:t>
+      </w:r>
+      <w:r>
+        <w:rPr>
+          <w:vertAlign w:val="subscript"/>
+        </w:rPr>
+        <w:t>10</w:t>
+      </w:r>
+      <w:r>
+        <w:t xml:space="preserve"> </w:t>
+      </w:r>
+      <w:r>
+        <w:t>=</w:t>
+      </w:r>
+      <w:r>
+        <w:t xml:space="preserve"> </w:t>
+      </w:r>
+      <w:r>
+        <w:t>6.</w:t>
+      </w:r>
+      <w:r>
+        <w:t>4</w:t>
+      </w:r>
+      <w:r>
+        <w:t>, p</w:t>
+      </w:r>
+      <w:r>
+        <w:t xml:space="preserve"> </w:t>
+      </w:r>
+      <w:r>
+        <w:t>&lt;</w:t>
+      </w:r>
+      <w:r>
+        <w:t xml:space="preserve"> </w:t>
+      </w:r>
+      <w:r>
+        <w:t xml:space="preserve">.001) </w:t>
+      </w:r>
+      <w:r>
+        <w:t>during the crank cycle</w:t>
+      </w:r>
+      <w:r>
+        <w:t xml:space="preserve"> (See Figure 3)</w:t>
+      </w:r>
+      <w:r>
+        <w:t xml:space="preserve">. </w:t>
+      </w:r>
+      <w:r>
+        <w:t>Thus, we fail to accept the null hypothesis.</w:t>
+      </w:r>
+    </w:p>
     <w:p>
       <w:pPr>
         <w:pStyle w:val="Heading2"/>
       </w:pPr>
       <w:r>
-        <w:t>Bicycle-rider interaction forces, net joint power, and muscle activity</w:t>
-      </w:r>
-    </w:p>
-    <w:p/>
-    <w:p/>
+        <w:t>Net upper-body power</w:t>
+      </w:r>
+    </w:p>
+    <w:p>
+      <w:r>
+        <w:t xml:space="preserve">On average, </w:t>
+      </w:r>
+      <w:r>
+        <w:t>gripping the handlebar increased net upper-body power by 59 ± 31% when seated</w:t>
+      </w:r>
+      <w:r>
+        <w:t>, however, the effect was inconclusive likely due to our small sample size</w:t>
+      </w:r>
+      <w:r>
+        <w:t>, t</w:t>
+      </w:r>
+      <w:r>
+        <w:rPr>
+          <w:vertAlign w:val="subscript"/>
+        </w:rPr>
+        <w:t>10</w:t>
+      </w:r>
+      <w:r>
+        <w:t xml:space="preserve"> = </w:t>
+      </w:r>
+      <w:r>
+        <w:t>1</w:t>
+      </w:r>
+      <w:r>
+        <w:t>.</w:t>
+      </w:r>
+      <w:r>
+        <w:t>9</w:t>
+      </w:r>
+      <w:r>
+        <w:t xml:space="preserve">, p </w:t>
+      </w:r>
+      <w:r>
+        <w:t>=</w:t>
+      </w:r>
+      <w:r>
+        <w:t xml:space="preserve"> .0</w:t>
+      </w:r>
+      <w:r>
+        <w:t>9</w:t>
+      </w:r>
+      <w:r>
+        <w:t>, CI</w:t>
+      </w:r>
+      <w:r>
+        <w:rPr>
+          <w:vertAlign w:val="subscript"/>
+        </w:rPr>
+        <w:t>95%</w:t>
+      </w:r>
+      <w:r>
+        <w:t xml:space="preserve"> [</w:t>
+      </w:r>
+      <w:r>
+        <w:t>–11</w:t>
+      </w:r>
+      <w:r>
+        <w:t>,</w:t>
+      </w:r>
+      <w:r>
+        <w:t>129</w:t>
+      </w:r>
+      <w:r>
+        <w:t xml:space="preserve">], ES = </w:t>
+      </w:r>
+      <w:r>
+        <w:t>0</w:t>
+      </w:r>
+      <w:r>
+        <w:t>.</w:t>
+      </w:r>
+      <w:r>
+        <w:t>56. When non-seated</w:t>
+      </w:r>
+      <w:r>
+        <w:t>,</w:t>
+      </w:r>
+      <w:r>
+        <w:t xml:space="preserve"> gripping the handlebar increased net upper-body power by 49 ± 13%</w:t>
+      </w:r>
+      <w:r>
+        <w:t>, t</w:t>
+      </w:r>
+      <w:r>
+        <w:rPr>
+          <w:vertAlign w:val="subscript"/>
+        </w:rPr>
+        <w:t>10</w:t>
+      </w:r>
+      <w:r>
+        <w:t xml:space="preserve"> = </w:t>
+      </w:r>
+      <w:r>
+        <w:t>3</w:t>
+      </w:r>
+      <w:r>
+        <w:t xml:space="preserve">.7, p </w:t>
+      </w:r>
+      <w:r>
+        <w:t>=</w:t>
+      </w:r>
+      <w:r>
+        <w:t xml:space="preserve"> .00</w:t>
+      </w:r>
+      <w:r>
+        <w:t>4</w:t>
+      </w:r>
+      <w:r>
+        <w:t>, CI</w:t>
+      </w:r>
+      <w:r>
+        <w:rPr>
+          <w:vertAlign w:val="subscript"/>
+        </w:rPr>
+        <w:t>95%</w:t>
+      </w:r>
+      <w:r>
+        <w:t xml:space="preserve"> = [</w:t>
+      </w:r>
+      <w:r>
+        <w:t>19,79</w:t>
+      </w:r>
+      <w:r>
+        <w:t xml:space="preserve">], ES = </w:t>
+      </w:r>
+      <w:r>
+        <w:t>1.1</w:t>
+      </w:r>
+      <w:r>
+        <w:t xml:space="preserve">. </w:t>
+      </w:r>
+      <w:r>
+        <w:t>Additionally</w:t>
+      </w:r>
+      <w:r>
+        <w:t xml:space="preserve">, gripping the handlebar </w:t>
+      </w:r>
+      <w:r>
+        <w:t>increased</w:t>
+      </w:r>
+      <w:r>
+        <w:t xml:space="preserve"> net </w:t>
+      </w:r>
+      <w:r>
+        <w:t>upper-body</w:t>
+      </w:r>
+      <w:r>
+        <w:t xml:space="preserve"> power as a percentage of net crank power when seated (Grip = </w:t>
+      </w:r>
+      <w:r>
+        <w:t>6</w:t>
+      </w:r>
+      <w:r>
+        <w:t xml:space="preserve">% vs. No Grip = </w:t>
+      </w:r>
+      <w:r>
+        <w:t>4</w:t>
+      </w:r>
+      <w:r>
+        <w:t xml:space="preserve">%) and when non-seated (Grip = </w:t>
+      </w:r>
+      <w:r>
+        <w:t>9</w:t>
+      </w:r>
+      <w:r>
+        <w:t xml:space="preserve">% vs. No Grip = </w:t>
+      </w:r>
+      <w:r>
+        <w:t>6</w:t>
+      </w:r>
+      <w:r>
+        <w:t>%) (See Figure 4</w:t>
+      </w:r>
+      <w:r>
+        <w:t>A-B</w:t>
+      </w:r>
+      <w:r>
+        <w:t>).</w:t>
+      </w:r>
+    </w:p>
+    <w:p>
+      <w:pPr>
+        <w:pStyle w:val="Heading2"/>
+      </w:pPr>
+      <w:r>
+        <w:t>N</w:t>
+      </w:r>
+      <w:r>
+        <w:t xml:space="preserve">et </w:t>
+      </w:r>
+      <w:r>
+        <w:t>leg</w:t>
+      </w:r>
+      <w:r>
+        <w:t xml:space="preserve"> power</w:t>
+      </w:r>
+    </w:p>
+    <w:p>
+      <w:r>
+        <w:t>On average</w:t>
+      </w:r>
+      <w:r>
+        <w:t xml:space="preserve">, gripping the handlebar increased </w:t>
+      </w:r>
+      <w:r>
+        <w:t xml:space="preserve">net </w:t>
+      </w:r>
+      <w:r>
+        <w:t xml:space="preserve">leg power </w:t>
+      </w:r>
+      <w:r>
+        <w:t>by 8 ± 1% when seated, t</w:t>
+      </w:r>
+      <w:r>
+        <w:rPr>
+          <w:vertAlign w:val="subscript"/>
+        </w:rPr>
+        <w:t>10</w:t>
+      </w:r>
+      <w:r>
+        <w:t xml:space="preserve"> = 5.6, p &lt; .001, CI</w:t>
+      </w:r>
+      <w:r>
+        <w:rPr>
+          <w:vertAlign w:val="subscript"/>
+        </w:rPr>
+        <w:t>95%</w:t>
+      </w:r>
+      <w:r>
+        <w:t xml:space="preserve"> [5,11], ES = </w:t>
+      </w:r>
+      <w:r>
+        <w:t>1</w:t>
+      </w:r>
+      <w:r>
+        <w:t>.</w:t>
+      </w:r>
+      <w:r>
+        <w:t>7</w:t>
+      </w:r>
+      <w:r>
+        <w:t>, and by 11 ± 1% when non-seated, t</w:t>
+      </w:r>
+      <w:r>
+        <w:rPr>
+          <w:vertAlign w:val="subscript"/>
+        </w:rPr>
+        <w:t>10</w:t>
+      </w:r>
+      <w:r>
+        <w:t xml:space="preserve"> = </w:t>
+      </w:r>
+      <w:r>
+        <w:t>8.7, p &lt; .001, CI</w:t>
+      </w:r>
+      <w:r>
+        <w:rPr>
+          <w:vertAlign w:val="subscript"/>
+        </w:rPr>
+        <w:t>95%</w:t>
+      </w:r>
+      <w:r>
+        <w:t xml:space="preserve"> = [8</w:t>
+      </w:r>
+      <w:r>
+        <w:t>,</w:t>
+      </w:r>
+      <w:r>
+        <w:t>14], ES = 2.6</w:t>
+      </w:r>
+      <w:r>
+        <w:t>.</w:t>
+      </w:r>
+      <w:r>
+        <w:t xml:space="preserve"> </w:t>
+      </w:r>
+      <w:proofErr w:type="gramStart"/>
+      <w:r>
+        <w:t>But,</w:t>
+      </w:r>
+      <w:proofErr w:type="gramEnd"/>
+      <w:r>
+        <w:t xml:space="preserve"> gripping the handlebar decreased net leg power as a percentage of net crank power </w:t>
+      </w:r>
+      <w:r>
+        <w:lastRenderedPageBreak/>
+        <w:t xml:space="preserve">when seated (Grip = 94% vs. No Grip = 96%) and when non-seated (Grip = 91% vs. No Grip = 94%) </w:t>
+      </w:r>
+      <w:r>
+        <w:t>(See Figure 4C-D)</w:t>
+      </w:r>
+      <w:r>
+        <w:t>.</w:t>
+      </w:r>
+    </w:p>
     <w:p>
       <w:pPr>
         <w:sectPr>
@@ -913,7 +2011,19 @@
     </w:p>
     <w:p>
       <w:r>
-        <w:t xml:space="preserve">R.D.W. and C.R-M. received Ph.D. funding and </w:t>
+        <w:t xml:space="preserve">R.D.W. and C.R-M. </w:t>
+      </w:r>
+      <w:r>
+        <w:t>were s</w:t>
+      </w:r>
+      <w:r>
+        <w:t>upported by an Australian Government Research Training Program Scholarship</w:t>
+      </w:r>
+      <w:r>
+        <w:t>.</w:t>
+      </w:r>
+      <w:r>
+        <w:t xml:space="preserve"> </w:t>
       </w:r>
     </w:p>
     <w:p>
@@ -936,7 +2046,7 @@
       <w:bookmarkStart w:id="8" w:name="_mbs9q8zes1l3" w:colFirst="0" w:colLast="0"/>
       <w:bookmarkEnd w:id="8"/>
       <w:r>
-        <w:t>Availability of data and material</w:t>
+        <w:t>Availability of data</w:t>
       </w:r>
     </w:p>
     <w:p>
@@ -958,34 +2068,87 @@
         <w:pStyle w:val="Heading2"/>
       </w:pPr>
       <w:r>
-        <w:t>Code availability</w:t>
-      </w:r>
-    </w:p>
-    <w:p>
-      <w:r>
-        <w:t xml:space="preserve">Code can be found at </w:t>
-      </w:r>
-      <w:r>
-        <w:rPr>
-          <w:highlight w:val="yellow"/>
-        </w:rPr>
-        <w:t>[INSERT URL]</w:t>
+        <w:t>Authors’ contributions</w:t>
+      </w:r>
+    </w:p>
+    <w:p>
+      <w:r>
+        <w:t>R.D.W. and G.A.L. concept</w:t>
+      </w:r>
+      <w:r>
+        <w:t>ualized</w:t>
+      </w:r>
+      <w:r>
+        <w:t xml:space="preserve"> and design</w:t>
+      </w:r>
+      <w:r>
+        <w:t>ed</w:t>
+      </w:r>
+      <w:r>
+        <w:t xml:space="preserve"> </w:t>
+      </w:r>
+      <w:r>
+        <w:t>experiment</w:t>
+      </w:r>
+      <w:r>
+        <w:t xml:space="preserve">. </w:t>
+      </w:r>
+      <w:r>
+        <w:t xml:space="preserve">C.R-M. and </w:t>
+      </w:r>
+      <w:r>
+        <w:t>G.A.L.</w:t>
+      </w:r>
+      <w:r>
+        <w:t xml:space="preserve"> </w:t>
+      </w:r>
+      <w:r>
+        <w:t>conducted experiment</w:t>
       </w:r>
       <w:r>
         <w:t>.</w:t>
       </w:r>
-    </w:p>
-    <w:p>
-      <w:pPr>
-        <w:pStyle w:val="Heading2"/>
-      </w:pPr>
-      <w:r>
-        <w:t>Authors’ contributions</w:t>
-      </w:r>
-    </w:p>
-    <w:p>
-      <w:r>
-        <w:t>R.D.W, C.R-M, A.G.C, G.A.L</w:t>
+      <w:r>
+        <w:t xml:space="preserve"> R.D.W. </w:t>
+      </w:r>
+      <w:r>
+        <w:t xml:space="preserve">analyzed data, </w:t>
+      </w:r>
+      <w:r>
+        <w:t xml:space="preserve">prepared figures, </w:t>
+      </w:r>
+      <w:r>
+        <w:t xml:space="preserve">and drafted manuscript. R.D.W., </w:t>
+      </w:r>
+      <w:r>
+        <w:t>C.R-M</w:t>
+      </w:r>
+      <w:r>
+        <w:t>.</w:t>
+      </w:r>
+      <w:r>
+        <w:t>, A.G.C</w:t>
+      </w:r>
+      <w:r>
+        <w:t>.</w:t>
+      </w:r>
+      <w:r>
+        <w:t xml:space="preserve">, </w:t>
+      </w:r>
+      <w:r>
+        <w:t xml:space="preserve">and </w:t>
+      </w:r>
+      <w:r>
+        <w:t>G.A.L</w:t>
+      </w:r>
+      <w:r>
+        <w:t xml:space="preserve">. </w:t>
+      </w:r>
+      <w:r>
+        <w:t xml:space="preserve">interpreted results, </w:t>
+      </w:r>
+      <w:r>
+        <w:t>revised manuscript, and approved final version of manuscript.</w:t>
       </w:r>
     </w:p>
     <w:p>
@@ -1034,23 +2197,518 @@
       <w:bookmarkStart w:id="11" w:name="_jmzuaj9a6hl9" w:colFirst="0" w:colLast="0"/>
       <w:bookmarkEnd w:id="10"/>
       <w:bookmarkEnd w:id="11"/>
-    </w:p>
-    <w:p>
-      <w:pPr>
+      <w:r>
+        <w:rPr>
+          <w:noProof/>
+        </w:rPr>
+        <w:drawing>
+          <wp:inline distT="0" distB="0" distL="0" distR="0" wp14:anchorId="089576FA" wp14:editId="758FDA9C">
+            <wp:extent cx="5943600" cy="2958465"/>
+            <wp:effectExtent l="0" t="0" r="0" b="635"/>
+            <wp:docPr id="8" name="Picture 8" descr="A picture containing diagram&#10;&#10;Description automatically generated"/>
+            <wp:cNvGraphicFramePr>
+              <a:graphicFrameLocks xmlns:a="http://schemas.openxmlformats.org/drawingml/2006/main" noChangeAspect="1"/>
+            </wp:cNvGraphicFramePr>
+            <a:graphic xmlns:a="http://schemas.openxmlformats.org/drawingml/2006/main">
+              <a:graphicData uri="http://schemas.openxmlformats.org/drawingml/2006/picture">
+                <pic:pic xmlns:pic="http://schemas.openxmlformats.org/drawingml/2006/picture">
+                  <pic:nvPicPr>
+                    <pic:cNvPr id="8" name="Picture 8" descr="A picture containing diagram&#10;&#10;Description automatically generated"/>
+                    <pic:cNvPicPr/>
+                  </pic:nvPicPr>
+                  <pic:blipFill>
+                    <a:blip r:embed="rId10" cstate="print">
+                      <a:extLst>
+                        <a:ext uri="{28A0092B-C50C-407E-A947-70E740481C1C}">
+                          <a14:useLocalDpi xmlns:a14="http://schemas.microsoft.com/office/drawing/2010/main" val="0"/>
+                        </a:ext>
+                      </a:extLst>
+                    </a:blip>
+                    <a:stretch>
+                      <a:fillRect/>
+                    </a:stretch>
+                  </pic:blipFill>
+                  <pic:spPr>
+                    <a:xfrm>
+                      <a:off x="0" y="0"/>
+                      <a:ext cx="5943600" cy="2958465"/>
+                    </a:xfrm>
+                    <a:prstGeom prst="rect">
+                      <a:avLst/>
+                    </a:prstGeom>
+                  </pic:spPr>
+                </pic:pic>
+              </a:graphicData>
+            </a:graphic>
+          </wp:inline>
+        </w:drawing>
+      </w:r>
+    </w:p>
+    <w:p>
+      <w:pPr>
+        <w:pStyle w:val="NoSpacing"/>
+        <w:sectPr>
+          <w:pgSz w:w="12240" w:h="15840"/>
+          <w:pgMar w:top="1440" w:right="1440" w:bottom="1440" w:left="1440" w:header="720" w:footer="720" w:gutter="0"/>
+          <w:lnNumType w:countBy="1" w:restart="continuous"/>
+          <w:cols w:space="720"/>
+        </w:sectPr>
+      </w:pPr>
+      <w:r>
         <w:rPr>
           <w:b/>
           <w:bCs/>
         </w:rPr>
-      </w:pPr>
-      <w:r>
+        <w:t>Figure 1.</w:t>
+      </w:r>
+      <w:r>
+        <w:t xml:space="preserve"> </w:t>
+      </w:r>
+      <w:r>
+        <w:t>Hand position in</w:t>
+      </w:r>
+      <w:r>
+        <w:t xml:space="preserve"> </w:t>
+      </w:r>
+      <w:r>
+        <w:t xml:space="preserve">the grip (left) and no-grip (right) </w:t>
+      </w:r>
+      <w:r>
+        <w:t>conditions</w:t>
+      </w:r>
+      <w:r>
+        <w:t xml:space="preserve">. For the no-grip condition, we asked </w:t>
+      </w:r>
+      <w:r>
+        <w:t>participants</w:t>
+      </w:r>
+      <w:r>
+        <w:t xml:space="preserve"> to rest their closed fists on top of the handlebar drops. </w:t>
+      </w:r>
+      <w:r>
+        <w:t>Participants</w:t>
+      </w:r>
+      <w:r>
+        <w:t xml:space="preserve"> performed the all-out sprints </w:t>
+      </w:r>
+      <w:r>
+        <w:t>on a cycling ergometer set to isokinetic mode at 120 revolutions per minute (RPM)</w:t>
+      </w:r>
+      <w:r>
+        <w:t>.</w:t>
+      </w:r>
+      <w:r>
+        <w:t xml:space="preserve"> </w:t>
+      </w:r>
+    </w:p>
+    <w:p>
+      <w:pPr>
         <w:rPr>
           <w:b/>
           <w:bCs/>
         </w:rPr>
-        <w:t>Figure 1.</w:t>
-      </w:r>
-      <w:r>
-        <w:t xml:space="preserve"> Caption.</w:t>
+      </w:pPr>
+      <w:r>
+        <w:rPr>
+          <w:b/>
+          <w:bCs/>
+          <w:noProof/>
+        </w:rPr>
+        <w:lastRenderedPageBreak/>
+        <w:drawing>
+          <wp:inline distT="0" distB="0" distL="0" distR="0" wp14:anchorId="1F528B13" wp14:editId="28EBBD6D">
+            <wp:extent cx="4521200" cy="5359400"/>
+            <wp:effectExtent l="0" t="0" r="0" b="0"/>
+            <wp:docPr id="1" name="Picture 1"/>
+            <wp:cNvGraphicFramePr>
+              <a:graphicFrameLocks xmlns:a="http://schemas.openxmlformats.org/drawingml/2006/main" noChangeAspect="1"/>
+            </wp:cNvGraphicFramePr>
+            <a:graphic xmlns:a="http://schemas.openxmlformats.org/drawingml/2006/main">
+              <a:graphicData uri="http://schemas.openxmlformats.org/drawingml/2006/picture">
+                <pic:pic xmlns:pic="http://schemas.openxmlformats.org/drawingml/2006/picture">
+                  <pic:nvPicPr>
+                    <pic:cNvPr id="1" name="Picture 1"/>
+                    <pic:cNvPicPr/>
+                  </pic:nvPicPr>
+                  <pic:blipFill>
+                    <a:blip r:embed="rId11" cstate="print">
+                      <a:extLst>
+                        <a:ext uri="{28A0092B-C50C-407E-A947-70E740481C1C}">
+                          <a14:useLocalDpi xmlns:a14="http://schemas.microsoft.com/office/drawing/2010/main" val="0"/>
+                        </a:ext>
+                      </a:extLst>
+                    </a:blip>
+                    <a:stretch>
+                      <a:fillRect/>
+                    </a:stretch>
+                  </pic:blipFill>
+                  <pic:spPr>
+                    <a:xfrm>
+                      <a:off x="0" y="0"/>
+                      <a:ext cx="4521200" cy="5359400"/>
+                    </a:xfrm>
+                    <a:prstGeom prst="rect">
+                      <a:avLst/>
+                    </a:prstGeom>
+                  </pic:spPr>
+                </pic:pic>
+              </a:graphicData>
+            </a:graphic>
+          </wp:inline>
+        </w:drawing>
+      </w:r>
+    </w:p>
+    <w:p>
+      <w:pPr>
+        <w:pStyle w:val="NoSpacing"/>
+        <w:sectPr>
+          <w:pgSz w:w="12240" w:h="15840"/>
+          <w:pgMar w:top="1440" w:right="1440" w:bottom="1440" w:left="1440" w:header="720" w:footer="720" w:gutter="0"/>
+          <w:lnNumType w:countBy="1" w:restart="continuous"/>
+          <w:cols w:space="720"/>
+        </w:sectPr>
+      </w:pPr>
+      <w:r>
+        <w:rPr>
+          <w:b/>
+          <w:bCs/>
+        </w:rPr>
+        <w:t xml:space="preserve">Figure 2. </w:t>
+      </w:r>
+      <w:r>
+        <w:t xml:space="preserve">Individual </w:t>
+      </w:r>
+      <w:r>
+        <w:t xml:space="preserve">(color) </w:t>
+      </w:r>
+      <w:r>
+        <w:t>and group mean</w:t>
+      </w:r>
+      <w:r>
+        <w:t xml:space="preserve"> (black)</w:t>
+      </w:r>
+      <w:r>
+        <w:t xml:space="preserve"> maximum crank power</w:t>
+      </w:r>
+      <w:r>
+        <w:t xml:space="preserve"> over one crank cycle during the grip and no-grip conditions in a seated (A) and non-seated (B) posture</w:t>
+      </w:r>
+      <w:r>
+        <w:t>.</w:t>
+      </w:r>
+      <w:r>
+        <w:t xml:space="preserve"> </w:t>
+      </w:r>
+      <w:r>
+        <w:t>Panels C and D show t</w:t>
+      </w:r>
+      <w:r>
+        <w:t>he</w:t>
+      </w:r>
+      <w:r>
+        <w:t xml:space="preserve"> individual (color) and group mean (solid line)</w:t>
+      </w:r>
+      <w:r>
+        <w:t xml:space="preserve"> percentage change in</w:t>
+      </w:r>
+      <w:r>
+        <w:t xml:space="preserve"> maximum power during</w:t>
+      </w:r>
+      <w:r>
+        <w:t xml:space="preserve"> the no-grip condition compared to the grip condition in a seated and non-seated posture, respectively.</w:t>
+      </w:r>
+      <w:r>
+        <w:t xml:space="preserve"> The grey patches show the kernel distribution of the percentage changes, and the horizontal dotted lines show the 95% confidence intervals. ES, effect size.</w:t>
+      </w:r>
+    </w:p>
+    <w:p>
+      <w:r>
+        <w:rPr>
+          <w:noProof/>
+        </w:rPr>
+        <w:lastRenderedPageBreak/>
+        <w:drawing>
+          <wp:inline distT="0" distB="0" distL="0" distR="0" wp14:anchorId="0EA66A43" wp14:editId="2DE93B13">
+            <wp:extent cx="5598411" cy="6159500"/>
+            <wp:effectExtent l="0" t="0" r="2540" b="0"/>
+            <wp:docPr id="3" name="Picture 3"/>
+            <wp:cNvGraphicFramePr>
+              <a:graphicFrameLocks xmlns:a="http://schemas.openxmlformats.org/drawingml/2006/main" noChangeAspect="1"/>
+            </wp:cNvGraphicFramePr>
+            <a:graphic xmlns:a="http://schemas.openxmlformats.org/drawingml/2006/main">
+              <a:graphicData uri="http://schemas.openxmlformats.org/drawingml/2006/picture">
+                <pic:pic xmlns:pic="http://schemas.openxmlformats.org/drawingml/2006/picture">
+                  <pic:nvPicPr>
+                    <pic:cNvPr id="3" name="Picture 3"/>
+                    <pic:cNvPicPr/>
+                  </pic:nvPicPr>
+                  <pic:blipFill>
+                    <a:blip r:embed="rId12" cstate="print">
+                      <a:extLst>
+                        <a:ext uri="{28A0092B-C50C-407E-A947-70E740481C1C}">
+                          <a14:useLocalDpi xmlns:a14="http://schemas.microsoft.com/office/drawing/2010/main" val="0"/>
+                        </a:ext>
+                      </a:extLst>
+                    </a:blip>
+                    <a:stretch>
+                      <a:fillRect/>
+                    </a:stretch>
+                  </pic:blipFill>
+                  <pic:spPr>
+                    <a:xfrm>
+                      <a:off x="0" y="0"/>
+                      <a:ext cx="5598411" cy="6159500"/>
+                    </a:xfrm>
+                    <a:prstGeom prst="rect">
+                      <a:avLst/>
+                    </a:prstGeom>
+                  </pic:spPr>
+                </pic:pic>
+              </a:graphicData>
+            </a:graphic>
+          </wp:inline>
+        </w:drawing>
+      </w:r>
+    </w:p>
+    <w:p>
+      <w:pPr>
+        <w:pStyle w:val="NoSpacing"/>
+        <w:sectPr>
+          <w:pgSz w:w="12240" w:h="15840"/>
+          <w:pgMar w:top="1440" w:right="1440" w:bottom="1440" w:left="1440" w:header="720" w:footer="720" w:gutter="0"/>
+          <w:lnNumType w:countBy="1" w:restart="continuous"/>
+          <w:cols w:space="720"/>
+        </w:sectPr>
+      </w:pPr>
+      <w:r>
+        <w:rPr>
+          <w:b/>
+          <w:bCs/>
+        </w:rPr>
+        <w:t>Figure 3.</w:t>
+      </w:r>
+      <w:r>
+        <w:rPr>
+          <w:b/>
+          <w:bCs/>
+        </w:rPr>
+        <w:t xml:space="preserve"> </w:t>
+      </w:r>
+      <w:r>
+        <w:t xml:space="preserve">Angle-series plots of </w:t>
+      </w:r>
+      <w:r>
+        <w:t xml:space="preserve">group mean (n=11) rider </w:t>
+      </w:r>
+      <w:r>
+        <w:t>center of mass</w:t>
+      </w:r>
+      <w:r>
+        <w:t xml:space="preserve"> (</w:t>
+      </w:r>
+      <w:proofErr w:type="spellStart"/>
+      <w:r>
+        <w:t>CoM</w:t>
+      </w:r>
+      <w:proofErr w:type="spellEnd"/>
+      <w:r>
+        <w:t>)</w:t>
+      </w:r>
+      <w:r>
+        <w:t xml:space="preserve"> displacement</w:t>
+      </w:r>
+      <w:r>
+        <w:t xml:space="preserve"> (A-B)</w:t>
+      </w:r>
+      <w:r>
+        <w:t>, velocity</w:t>
+      </w:r>
+      <w:r>
+        <w:t xml:space="preserve"> (C-D)</w:t>
+      </w:r>
+      <w:r>
+        <w:t>, and acceleration</w:t>
+      </w:r>
+      <w:r>
+        <w:t xml:space="preserve"> (E-F) during the maximum crank power cycle in a seated (left) or non-seated (right) posture while either gripping (thin) or not gripping (thick) the handlebar.</w:t>
+      </w:r>
+      <w:r>
+        <w:t xml:space="preserve"> </w:t>
+      </w:r>
+      <w:r>
+        <w:t xml:space="preserve">One-dimensional </w:t>
+      </w:r>
+      <w:r>
+        <w:t>Statistical Parametric Mapping (SPM) analys</w:t>
+      </w:r>
+      <w:r>
+        <w:t>e</w:t>
+      </w:r>
+      <w:r>
+        <w:t>s</w:t>
+      </w:r>
+      <w:r>
+        <w:t xml:space="preserve"> (G-H)</w:t>
+      </w:r>
+      <w:r>
+        <w:t xml:space="preserve"> </w:t>
+      </w:r>
+      <w:r>
+        <w:t>were used to</w:t>
+      </w:r>
+      <w:r>
+        <w:t xml:space="preserve"> test for statistical differences</w:t>
+      </w:r>
+      <w:r>
+        <w:t xml:space="preserve"> in vertical </w:t>
+      </w:r>
+      <w:proofErr w:type="spellStart"/>
+      <w:r>
+        <w:t>CoM</w:t>
+      </w:r>
+      <w:proofErr w:type="spellEnd"/>
+      <w:r>
+        <w:t xml:space="preserve"> acceleration</w:t>
+      </w:r>
+      <w:r>
+        <w:t xml:space="preserve"> between handgrip conditions </w:t>
+      </w:r>
+      <w:r>
+        <w:t xml:space="preserve">over a complete </w:t>
+      </w:r>
+      <w:r>
+        <w:t xml:space="preserve">crank </w:t>
+      </w:r>
+      <w:r>
+        <w:t>cycle</w:t>
+      </w:r>
+      <w:r>
+        <w:t>.</w:t>
+      </w:r>
+      <w:r>
+        <w:t xml:space="preserve"> The red dotted lines in panels G and H show the critical-t threshold at </w:t>
+      </w:r>
+      <w:r>
+        <w:t>the</w:t>
+      </w:r>
+      <w:r>
+        <w:t xml:space="preserve"> corrected alpha level.</w:t>
+      </w:r>
+    </w:p>
+    <w:p>
+      <w:r>
+        <w:rPr>
+          <w:noProof/>
+        </w:rPr>
+        <w:lastRenderedPageBreak/>
+        <w:drawing>
+          <wp:inline distT="0" distB="0" distL="0" distR="0" wp14:anchorId="1DDCE129" wp14:editId="2B7BA4E1">
+            <wp:extent cx="4635500" cy="5499100"/>
+            <wp:effectExtent l="0" t="0" r="0" b="0"/>
+            <wp:docPr id="5" name="Picture 5"/>
+            <wp:cNvGraphicFramePr>
+              <a:graphicFrameLocks xmlns:a="http://schemas.openxmlformats.org/drawingml/2006/main" noChangeAspect="1"/>
+            </wp:cNvGraphicFramePr>
+            <a:graphic xmlns:a="http://schemas.openxmlformats.org/drawingml/2006/main">
+              <a:graphicData uri="http://schemas.openxmlformats.org/drawingml/2006/picture">
+                <pic:pic xmlns:pic="http://schemas.openxmlformats.org/drawingml/2006/picture">
+                  <pic:nvPicPr>
+                    <pic:cNvPr id="5" name="Picture 5"/>
+                    <pic:cNvPicPr/>
+                  </pic:nvPicPr>
+                  <pic:blipFill>
+                    <a:blip r:embed="rId13" cstate="print">
+                      <a:extLst>
+                        <a:ext uri="{28A0092B-C50C-407E-A947-70E740481C1C}">
+                          <a14:useLocalDpi xmlns:a14="http://schemas.microsoft.com/office/drawing/2010/main" val="0"/>
+                        </a:ext>
+                      </a:extLst>
+                    </a:blip>
+                    <a:stretch>
+                      <a:fillRect/>
+                    </a:stretch>
+                  </pic:blipFill>
+                  <pic:spPr>
+                    <a:xfrm>
+                      <a:off x="0" y="0"/>
+                      <a:ext cx="4635500" cy="5499100"/>
+                    </a:xfrm>
+                    <a:prstGeom prst="rect">
+                      <a:avLst/>
+                    </a:prstGeom>
+                  </pic:spPr>
+                </pic:pic>
+              </a:graphicData>
+            </a:graphic>
+          </wp:inline>
+        </w:drawing>
+      </w:r>
+    </w:p>
+    <w:p>
+      <w:pPr>
+        <w:pStyle w:val="NoSpacing"/>
+      </w:pPr>
+      <w:r>
+        <w:rPr>
+          <w:b/>
+          <w:bCs/>
+        </w:rPr>
+        <w:t>Figure 4.</w:t>
+      </w:r>
+      <w:r>
+        <w:t xml:space="preserve"> Individual </w:t>
+      </w:r>
+      <w:r>
+        <w:t xml:space="preserve">(color) </w:t>
+      </w:r>
+      <w:r>
+        <w:t>and group mean</w:t>
+      </w:r>
+      <w:r>
+        <w:t xml:space="preserve"> (black)</w:t>
+      </w:r>
+      <w:r>
+        <w:t xml:space="preserve"> upper-body power</w:t>
+      </w:r>
+      <w:r>
+        <w:t xml:space="preserve"> (A-B)</w:t>
+      </w:r>
+      <w:r>
+        <w:t xml:space="preserve"> </w:t>
+      </w:r>
+      <w:r>
+        <w:t xml:space="preserve">and leg power (C-D) </w:t>
+      </w:r>
+      <w:r>
+        <w:t>over</w:t>
+      </w:r>
+      <w:r>
+        <w:t xml:space="preserve"> the maximum crank power cycle</w:t>
+      </w:r>
+      <w:r>
+        <w:t xml:space="preserve"> in a seated (left) and non-seated (right) posture</w:t>
+      </w:r>
+      <w:r>
+        <w:t xml:space="preserve"> in watts (A-D) and as a percentage of total crank power (inset).</w:t>
+      </w:r>
+      <w:r>
+        <w:t xml:space="preserve"> Leg power was calculated as the sum of hip, knee, and ankle power from both legs. Upper-body power was calculated by subtracting leg power from the sum of crank and </w:t>
+      </w:r>
+      <w:proofErr w:type="spellStart"/>
+      <w:r>
+        <w:t>CoM</w:t>
+      </w:r>
+      <w:proofErr w:type="spellEnd"/>
+      <w:r>
+        <w:t xml:space="preserve"> power. Note: Net </w:t>
+      </w:r>
+      <w:proofErr w:type="spellStart"/>
+      <w:r>
+        <w:t>CoM</w:t>
+      </w:r>
+      <w:proofErr w:type="spellEnd"/>
+      <w:r>
+        <w:t xml:space="preserve"> power over a crank cycle is approximately equal to zero. G, grip. NG, no grip.</w:t>
       </w:r>
     </w:p>
     <w:sectPr>

</xml_diff>